<commit_message>
SE AGREGO IMAGENES DE ACTORES A LA ESPECIFICAC. DE ACTORES DE NEGOCIO
</commit_message>
<xml_diff>
--- a/ tsp01-contratos-clientes/ITERACCION01/SI01/ESPECIFICACIONES/1. Actores del Negocio - Gestión de Contrato de Clientes SLA.docx
+++ b/ tsp01-contratos-clientes/ITERACCION01/SI01/ESPECIFICACIONES/1. Actores del Negocio - Gestión de Contrato de Clientes SLA.docx
@@ -12,6 +12,12 @@
           <w:bCs/>
         </w:rPr>
         <w:t>Gestión de Contratos de Clientes</w:t>
+      </w:r>
+      <w:r>
+        <w:rPr>
+          <w:bCs/>
+        </w:rPr>
+        <w:t xml:space="preserve"> SLA</w:t>
       </w:r>
     </w:p>
     <w:p>
@@ -444,9 +450,11 @@
           <w:tab w:val="left" w:pos="432"/>
         </w:tabs>
         <w:rPr>
+          <w:rFonts w:asciiTheme="minorHAnsi" w:eastAsiaTheme="minorEastAsia" w:hAnsiTheme="minorHAnsi" w:cstheme="minorBidi"/>
           <w:noProof/>
-          <w:sz w:val="24"/>
-          <w:szCs w:val="24"/>
+          <w:sz w:val="22"/>
+          <w:szCs w:val="22"/>
+          <w:lang w:eastAsia="es-PE"/>
         </w:rPr>
       </w:pPr>
       <w:r>
@@ -466,9 +474,11 @@
       </w:r>
       <w:r>
         <w:rPr>
+          <w:rFonts w:asciiTheme="minorHAnsi" w:eastAsiaTheme="minorEastAsia" w:hAnsiTheme="minorHAnsi" w:cstheme="minorBidi"/>
           <w:noProof/>
-          <w:sz w:val="24"/>
-          <w:szCs w:val="24"/>
+          <w:sz w:val="22"/>
+          <w:szCs w:val="22"/>
+          <w:lang w:eastAsia="es-PE"/>
         </w:rPr>
         <w:tab/>
       </w:r>
@@ -476,31 +486,48 @@
         <w:rPr>
           <w:noProof/>
         </w:rPr>
-        <w:t>AN0</w:t>
+        <w:t>AN001-Posible Cliente</w:t>
       </w:r>
       <w:r>
         <w:rPr>
           <w:noProof/>
         </w:rPr>
-        <w:t>0</w:t>
+        <w:tab/>
       </w:r>
       <w:r>
         <w:rPr>
           <w:noProof/>
         </w:rPr>
-        <w:t>1-Posible Cliente</w:t>
+        <w:fldChar w:fldCharType="begin"/>
       </w:r>
       <w:r>
         <w:rPr>
           <w:noProof/>
         </w:rPr>
-        <w:tab/>
+        <w:instrText xml:space="preserve"> PAGEREF _Toc324076177 \h </w:instrText>
       </w:r>
       <w:r>
         <w:rPr>
           <w:noProof/>
         </w:rPr>
+      </w:r>
+      <w:r>
+        <w:rPr>
+          <w:noProof/>
+        </w:rPr>
+        <w:fldChar w:fldCharType="separate"/>
+      </w:r>
+      <w:r>
+        <w:rPr>
+          <w:noProof/>
+        </w:rPr>
         <w:t>4</w:t>
+      </w:r>
+      <w:r>
+        <w:rPr>
+          <w:noProof/>
+        </w:rPr>
+        <w:fldChar w:fldCharType="end"/>
       </w:r>
     </w:p>
     <w:p>
@@ -510,7 +537,11 @@
           <w:tab w:val="left" w:pos="432"/>
         </w:tabs>
         <w:rPr>
+          <w:rFonts w:asciiTheme="minorHAnsi" w:eastAsiaTheme="minorEastAsia" w:hAnsiTheme="minorHAnsi" w:cstheme="minorBidi"/>
           <w:noProof/>
+          <w:sz w:val="22"/>
+          <w:szCs w:val="22"/>
+          <w:lang w:eastAsia="es-PE"/>
         </w:rPr>
       </w:pPr>
       <w:r>
@@ -521,9 +552,11 @@
       </w:r>
       <w:r>
         <w:rPr>
+          <w:rFonts w:asciiTheme="minorHAnsi" w:eastAsiaTheme="minorEastAsia" w:hAnsiTheme="minorHAnsi" w:cstheme="minorBidi"/>
           <w:noProof/>
-          <w:sz w:val="24"/>
-          <w:szCs w:val="24"/>
+          <w:sz w:val="22"/>
+          <w:szCs w:val="22"/>
+          <w:lang w:eastAsia="es-PE"/>
         </w:rPr>
         <w:tab/>
       </w:r>
@@ -531,31 +564,48 @@
         <w:rPr>
           <w:noProof/>
         </w:rPr>
-        <w:t>AN</w:t>
+        <w:t>AN002-Cliente</w:t>
       </w:r>
       <w:r>
         <w:rPr>
           <w:noProof/>
         </w:rPr>
-        <w:t>0</w:t>
+        <w:tab/>
       </w:r>
       <w:r>
         <w:rPr>
           <w:noProof/>
         </w:rPr>
-        <w:t>02-Cliente</w:t>
+        <w:fldChar w:fldCharType="begin"/>
       </w:r>
       <w:r>
         <w:rPr>
           <w:noProof/>
         </w:rPr>
-        <w:tab/>
+        <w:instrText xml:space="preserve"> PAGEREF _Toc324076178 \h </w:instrText>
       </w:r>
       <w:r>
         <w:rPr>
           <w:noProof/>
         </w:rPr>
+      </w:r>
+      <w:r>
+        <w:rPr>
+          <w:noProof/>
+        </w:rPr>
+        <w:fldChar w:fldCharType="separate"/>
+      </w:r>
+      <w:r>
+        <w:rPr>
+          <w:noProof/>
+        </w:rPr>
         <w:t>4</w:t>
+      </w:r>
+      <w:r>
+        <w:rPr>
+          <w:noProof/>
+        </w:rPr>
+        <w:fldChar w:fldCharType="end"/>
       </w:r>
     </w:p>
     <w:p>
@@ -565,7 +615,11 @@
           <w:tab w:val="left" w:pos="432"/>
         </w:tabs>
         <w:rPr>
+          <w:rFonts w:asciiTheme="minorHAnsi" w:eastAsiaTheme="minorEastAsia" w:hAnsiTheme="minorHAnsi" w:cstheme="minorBidi"/>
           <w:noProof/>
+          <w:sz w:val="22"/>
+          <w:szCs w:val="22"/>
+          <w:lang w:eastAsia="es-PE"/>
         </w:rPr>
       </w:pPr>
       <w:r>
@@ -576,9 +630,11 @@
       </w:r>
       <w:r>
         <w:rPr>
+          <w:rFonts w:asciiTheme="minorHAnsi" w:eastAsiaTheme="minorEastAsia" w:hAnsiTheme="minorHAnsi" w:cstheme="minorBidi"/>
           <w:noProof/>
-          <w:sz w:val="24"/>
-          <w:szCs w:val="24"/>
+          <w:sz w:val="22"/>
+          <w:szCs w:val="22"/>
+          <w:lang w:eastAsia="es-PE"/>
         </w:rPr>
         <w:tab/>
       </w:r>
@@ -586,35 +642,50 @@
         <w:rPr>
           <w:noProof/>
         </w:rPr>
-        <w:t>AN0</w:t>
+        <w:t>AN003-Gerente General</w:t>
       </w:r>
       <w:r>
         <w:rPr>
           <w:noProof/>
         </w:rPr>
-        <w:t>0</w:t>
+        <w:tab/>
       </w:r>
       <w:r>
         <w:rPr>
           <w:noProof/>
         </w:rPr>
-        <w:t>3-Gerente General</w:t>
+        <w:fldChar w:fldCharType="begin"/>
       </w:r>
       <w:r>
         <w:rPr>
           <w:noProof/>
         </w:rPr>
-        <w:tab/>
+        <w:instrText xml:space="preserve"> PAGEREF _Toc324076179 \h </w:instrText>
       </w:r>
       <w:r>
         <w:rPr>
           <w:noProof/>
         </w:rPr>
+      </w:r>
+      <w:r>
+        <w:rPr>
+          <w:noProof/>
+        </w:rPr>
+        <w:fldChar w:fldCharType="separate"/>
+      </w:r>
+      <w:r>
+        <w:rPr>
+          <w:noProof/>
+        </w:rPr>
         <w:t>4</w:t>
       </w:r>
+      <w:r>
+        <w:rPr>
+          <w:noProof/>
+        </w:rPr>
+        <w:fldChar w:fldCharType="end"/>
+      </w:r>
     </w:p>
-    <w:p/>
-    <w:p/>
     <w:p>
       <w:pPr>
         <w:pStyle w:val="Ttulo"/>
@@ -638,6 +709,7 @@
       </w:pPr>
       <w:bookmarkStart w:id="0" w:name="_Toc436203378"/>
       <w:bookmarkStart w:id="1" w:name="_Toc452813578"/>
+      <w:bookmarkStart w:id="2" w:name="_Toc324076177"/>
       <w:r>
         <w:t>AN0</w:t>
       </w:r>
@@ -647,6 +719,7 @@
       <w:r>
         <w:t>1-Posible Cliente</w:t>
       </w:r>
+      <w:bookmarkEnd w:id="2"/>
     </w:p>
     <w:p>
       <w:pPr>
@@ -681,26 +754,85 @@
       </w:r>
     </w:p>
     <w:p>
-      <w:bookmarkStart w:id="2" w:name="_Toc157272560"/>
-    </w:p>
-    <w:bookmarkEnd w:id="0"/>
-    <w:bookmarkEnd w:id="1"/>
-    <w:bookmarkEnd w:id="2"/>
-    <w:p>
-      <w:pPr>
-        <w:pStyle w:val="Ttulo1"/>
-      </w:pPr>
-      <w:r>
-        <w:t>AN0</w:t>
-      </w:r>
-      <w:r>
-        <w:t>0</w:t>
-      </w:r>
-      <w:r>
-        <w:t>2-Cliente</w:t>
+      <w:pPr>
+        <w:pStyle w:val="Textoindependiente"/>
+        <w:jc w:val="center"/>
+      </w:pPr>
+      <w:r>
+        <w:rPr>
+          <w:noProof/>
+          <w:lang w:eastAsia="es-PE"/>
+        </w:rPr>
+        <w:drawing>
+          <wp:inline distT="0" distB="0" distL="0" distR="0">
+            <wp:extent cx="1914525" cy="1590675"/>
+            <wp:effectExtent l="0" t="0" r="0" b="0"/>
+            <wp:docPr id="2" name="Imagen 2"/>
+            <wp:cNvGraphicFramePr>
+              <a:graphicFrameLocks xmlns:a="http://schemas.openxmlformats.org/drawingml/2006/main" noChangeAspect="1"/>
+            </wp:cNvGraphicFramePr>
+            <a:graphic xmlns:a="http://schemas.openxmlformats.org/drawingml/2006/main">
+              <a:graphicData uri="http://schemas.openxmlformats.org/drawingml/2006/picture">
+                <pic:pic xmlns:pic="http://schemas.openxmlformats.org/drawingml/2006/picture">
+                  <pic:nvPicPr>
+                    <pic:cNvPr id="0" name="Picture 2"/>
+                    <pic:cNvPicPr>
+                      <a:picLocks noChangeAspect="1" noChangeArrowheads="1"/>
+                    </pic:cNvPicPr>
+                  </pic:nvPicPr>
+                  <pic:blipFill>
+                    <a:blip r:embed="rId8" cstate="print"/>
+                    <a:srcRect/>
+                    <a:stretch>
+                      <a:fillRect/>
+                    </a:stretch>
+                  </pic:blipFill>
+                  <pic:spPr bwMode="auto">
+                    <a:xfrm>
+                      <a:off x="0" y="0"/>
+                      <a:ext cx="1914525" cy="1590675"/>
+                    </a:xfrm>
+                    <a:prstGeom prst="rect">
+                      <a:avLst/>
+                    </a:prstGeom>
+                    <a:noFill/>
+                    <a:ln w="9525">
+                      <a:noFill/>
+                      <a:miter lim="800000"/>
+                      <a:headEnd/>
+                      <a:tailEnd/>
+                    </a:ln>
+                  </pic:spPr>
+                </pic:pic>
+              </a:graphicData>
+            </a:graphic>
+          </wp:inline>
+        </w:drawing>
       </w:r>
     </w:p>
     <w:p>
+      <w:bookmarkStart w:id="3" w:name="_Toc157272560"/>
+    </w:p>
+    <w:p>
+      <w:pPr>
+        <w:pStyle w:val="Ttulo1"/>
+      </w:pPr>
+      <w:bookmarkStart w:id="4" w:name="_Toc324076178"/>
+      <w:bookmarkEnd w:id="0"/>
+      <w:bookmarkEnd w:id="1"/>
+      <w:bookmarkEnd w:id="3"/>
+      <w:r>
+        <w:t>AN0</w:t>
+      </w:r>
+      <w:r>
+        <w:t>0</w:t>
+      </w:r>
+      <w:r>
+        <w:t>2-Cliente</w:t>
+      </w:r>
+      <w:bookmarkEnd w:id="4"/>
+    </w:p>
+    <w:p>
       <w:pPr>
         <w:pStyle w:val="InfoBlue"/>
       </w:pPr>
@@ -757,6 +889,63 @@
       </w:r>
       <w:r>
         <w:t>.</w:t>
+      </w:r>
+    </w:p>
+    <w:p>
+      <w:pPr>
+        <w:pStyle w:val="Textoindependiente"/>
+        <w:jc w:val="center"/>
+      </w:pPr>
+      <w:r>
+        <w:rPr>
+          <w:noProof/>
+          <w:lang w:eastAsia="es-PE"/>
+        </w:rPr>
+        <w:drawing>
+          <wp:inline distT="0" distB="0" distL="0" distR="0">
+            <wp:extent cx="1914525" cy="1590675"/>
+            <wp:effectExtent l="0" t="0" r="0" b="0"/>
+            <wp:docPr id="3" name="Imagen 3"/>
+            <wp:cNvGraphicFramePr>
+              <a:graphicFrameLocks xmlns:a="http://schemas.openxmlformats.org/drawingml/2006/main" noChangeAspect="1"/>
+            </wp:cNvGraphicFramePr>
+            <a:graphic xmlns:a="http://schemas.openxmlformats.org/drawingml/2006/main">
+              <a:graphicData uri="http://schemas.openxmlformats.org/drawingml/2006/picture">
+                <pic:pic xmlns:pic="http://schemas.openxmlformats.org/drawingml/2006/picture">
+                  <pic:nvPicPr>
+                    <pic:cNvPr id="0" name="Picture 3"/>
+                    <pic:cNvPicPr>
+                      <a:picLocks noChangeAspect="1" noChangeArrowheads="1"/>
+                    </pic:cNvPicPr>
+                  </pic:nvPicPr>
+                  <pic:blipFill>
+                    <a:blip r:embed="rId9" cstate="print"/>
+                    <a:srcRect/>
+                    <a:stretch>
+                      <a:fillRect/>
+                    </a:stretch>
+                  </pic:blipFill>
+                  <pic:spPr bwMode="auto">
+                    <a:xfrm>
+                      <a:off x="0" y="0"/>
+                      <a:ext cx="1914525" cy="1590675"/>
+                    </a:xfrm>
+                    <a:prstGeom prst="rect">
+                      <a:avLst/>
+                    </a:prstGeom>
+                    <a:noFill/>
+                    <a:ln w="9525">
+                      <a:noFill/>
+                      <a:miter lim="800000"/>
+                      <a:headEnd/>
+                      <a:tailEnd/>
+                    </a:ln>
+                  </pic:spPr>
+                </pic:pic>
+              </a:graphicData>
+            </a:graphic>
+          </wp:inline>
+        </w:drawing>
       </w:r>
     </w:p>
     <w:p/>
@@ -764,6 +953,7 @@
       <w:pPr>
         <w:pStyle w:val="Ttulo1"/>
       </w:pPr>
+      <w:bookmarkStart w:id="5" w:name="_Toc324076179"/>
       <w:r>
         <w:t>AN0</w:t>
       </w:r>
@@ -773,6 +963,7 @@
       <w:r>
         <w:t>3-Gerente General</w:t>
       </w:r>
+      <w:bookmarkEnd w:id="5"/>
     </w:p>
     <w:p>
       <w:pPr>
@@ -794,7 +985,15 @@
         <w:t xml:space="preserve">  el crecimiento de los indicadores </w:t>
       </w:r>
       <w:r>
-        <w:t>en cuanto al Nro. de clientes y contratos</w:t>
+        <w:t xml:space="preserve">en cuanto al Nro. </w:t>
+      </w:r>
+      <w:proofErr w:type="gramStart"/>
+      <w:r>
+        <w:t>de</w:t>
+      </w:r>
+      <w:proofErr w:type="gramEnd"/>
+      <w:r>
+        <w:t xml:space="preserve"> clientes y contratos</w:t>
       </w:r>
       <w:r>
         <w:t xml:space="preserve">. </w:t>
@@ -824,11 +1023,63 @@
     <w:p>
       <w:pPr>
         <w:pStyle w:val="Textoindependiente"/>
-      </w:pPr>
+        <w:jc w:val="center"/>
+      </w:pPr>
+      <w:r>
+        <w:rPr>
+          <w:noProof/>
+          <w:lang w:eastAsia="es-PE"/>
+        </w:rPr>
+        <w:drawing>
+          <wp:inline distT="0" distB="0" distL="0" distR="0">
+            <wp:extent cx="1905000" cy="1590675"/>
+            <wp:effectExtent l="0" t="0" r="0" b="0"/>
+            <wp:docPr id="4" name="Imagen 4"/>
+            <wp:cNvGraphicFramePr>
+              <a:graphicFrameLocks xmlns:a="http://schemas.openxmlformats.org/drawingml/2006/main" noChangeAspect="1"/>
+            </wp:cNvGraphicFramePr>
+            <a:graphic xmlns:a="http://schemas.openxmlformats.org/drawingml/2006/main">
+              <a:graphicData uri="http://schemas.openxmlformats.org/drawingml/2006/picture">
+                <pic:pic xmlns:pic="http://schemas.openxmlformats.org/drawingml/2006/picture">
+                  <pic:nvPicPr>
+                    <pic:cNvPr id="0" name="Picture 4"/>
+                    <pic:cNvPicPr>
+                      <a:picLocks noChangeAspect="1" noChangeArrowheads="1"/>
+                    </pic:cNvPicPr>
+                  </pic:nvPicPr>
+                  <pic:blipFill>
+                    <a:blip r:embed="rId10" cstate="print"/>
+                    <a:srcRect/>
+                    <a:stretch>
+                      <a:fillRect/>
+                    </a:stretch>
+                  </pic:blipFill>
+                  <pic:spPr bwMode="auto">
+                    <a:xfrm>
+                      <a:off x="0" y="0"/>
+                      <a:ext cx="1905000" cy="1590675"/>
+                    </a:xfrm>
+                    <a:prstGeom prst="rect">
+                      <a:avLst/>
+                    </a:prstGeom>
+                    <a:noFill/>
+                    <a:ln w="9525">
+                      <a:noFill/>
+                      <a:miter lim="800000"/>
+                      <a:headEnd/>
+                      <a:tailEnd/>
+                    </a:ln>
+                  </pic:spPr>
+                </pic:pic>
+              </a:graphicData>
+            </a:graphic>
+          </wp:inline>
+        </w:drawing>
+      </w:r>
     </w:p>
     <w:sectPr>
-      <w:headerReference w:type="default" r:id="rId8"/>
-      <w:footerReference w:type="default" r:id="rId9"/>
+      <w:headerReference w:type="default" r:id="rId11"/>
+      <w:footerReference w:type="default" r:id="rId12"/>
       <w:pgSz w:w="12240" w:h="15840" w:code="1"/>
       <w:pgMar w:top="1440" w:right="1440" w:bottom="1440" w:left="1440" w:header="720" w:footer="720" w:gutter="0"/>
       <w:cols w:space="720"/>
@@ -839,14 +1090,14 @@
 
 <file path=word/endnotes.xml><?xml version="1.0" encoding="utf-8"?>
 <w:endnotes xmlns:ve="http://schemas.openxmlformats.org/markup-compatibility/2006" xmlns:o="urn:schemas-microsoft-com:office:office" xmlns:r="http://schemas.openxmlformats.org/officeDocument/2006/relationships" xmlns:m="http://schemas.openxmlformats.org/officeDocument/2006/math" xmlns:v="urn:schemas-microsoft-com:vml" xmlns:wp="http://schemas.openxmlformats.org/drawingml/2006/wordprocessingDrawing" xmlns:w10="urn:schemas-microsoft-com:office:word" xmlns:w="http://schemas.openxmlformats.org/wordprocessingml/2006/main" xmlns:wne="http://schemas.microsoft.com/office/word/2006/wordml">
-  <w:endnote w:type="separator" w:id="0">
+  <w:endnote w:type="separator" w:id="-1">
     <w:p>
       <w:r>
         <w:separator/>
       </w:r>
     </w:p>
   </w:endnote>
-  <w:endnote w:type="continuationSeparator" w:id="1">
+  <w:endnote w:type="continuationSeparator" w:id="0">
     <w:p>
       <w:r>
         <w:continuationSeparator/>
@@ -916,7 +1167,7 @@
           </w:r>
           <w:fldSimple w:instr=" DOCPROPERTY &quot;Company&quot;  \* MERGEFORMAT ">
             <w:r>
-              <w:t>&lt;Nombre de la Compañía&gt;</w:t>
+              <w:t>TMD SA</w:t>
             </w:r>
           </w:fldSimple>
           <w:r>
@@ -972,7 +1223,7 @@
               <w:rStyle w:val="Nmerodepgina"/>
               <w:noProof/>
             </w:rPr>
-            <w:t>4</w:t>
+            <w:t>3</w:t>
           </w:r>
           <w:r>
             <w:rPr>
@@ -994,14 +1245,14 @@
 
 <file path=word/footnotes.xml><?xml version="1.0" encoding="utf-8"?>
 <w:footnotes xmlns:ve="http://schemas.openxmlformats.org/markup-compatibility/2006" xmlns:o="urn:schemas-microsoft-com:office:office" xmlns:r="http://schemas.openxmlformats.org/officeDocument/2006/relationships" xmlns:m="http://schemas.openxmlformats.org/officeDocument/2006/math" xmlns:v="urn:schemas-microsoft-com:vml" xmlns:wp="http://schemas.openxmlformats.org/drawingml/2006/wordprocessingDrawing" xmlns:w10="urn:schemas-microsoft-com:office:word" xmlns:w="http://schemas.openxmlformats.org/wordprocessingml/2006/main" xmlns:wne="http://schemas.microsoft.com/office/word/2006/wordml">
-  <w:footnote w:type="separator" w:id="0">
+  <w:footnote w:type="separator" w:id="-1">
     <w:p>
       <w:r>
         <w:separator/>
       </w:r>
     </w:p>
   </w:footnote>
-  <w:footnote w:type="continuationSeparator" w:id="1">
+  <w:footnote w:type="continuationSeparator" w:id="0">
     <w:p>
       <w:r>
         <w:continuationSeparator/>
@@ -2285,6 +2536,7 @@
     <w:lsdException w:name="heading 7" w:qFormat="1"/>
     <w:lsdException w:name="heading 8" w:qFormat="1"/>
     <w:lsdException w:name="heading 9" w:qFormat="1"/>
+    <w:lsdException w:name="toc 1" w:uiPriority="39"/>
     <w:lsdException w:name="caption" w:semiHidden="1" w:unhideWhenUsed="1" w:qFormat="1"/>
     <w:lsdException w:name="Title" w:qFormat="1"/>
     <w:lsdException w:name="Subtitle" w:qFormat="1"/>
@@ -2666,7 +2918,7 @@
     <w:name w:val="toc 1"/>
     <w:basedOn w:val="Normal"/>
     <w:next w:val="Normal"/>
-    <w:semiHidden/>
+    <w:uiPriority w:val="39"/>
     <w:rsid w:val="00733574"/>
     <w:pPr>
       <w:tabs>

</xml_diff>